<commit_message>
betere structuur in css en begin artikelen
</commit_message>
<xml_diff>
--- a/Beoordelingsformulier website v5.docx
+++ b/Beoordelingsformulier website v5.docx
@@ -4,7 +4,7 @@
   <w:body>
     <w:p>
       <w:pPr>
-        <w:pStyle w:val="Titel"/>
+        <w:pStyle w:val="Title"/>
       </w:pPr>
       <w:r>
         <w:t>Beoordelingsformulier website v5</w:t>
@@ -13,7 +13,7 @@
     <w:p/>
     <w:tbl>
       <w:tblPr>
-        <w:tblStyle w:val="Tabelraster"/>
+        <w:tblStyle w:val="TableGrid"/>
         <w:tblW w:w="14170" w:type="dxa"/>
         <w:tblLook w:val="04A0" w:firstRow="1" w:lastRow="0" w:firstColumn="1" w:lastColumn="0" w:noHBand="0" w:noVBand="1"/>
       </w:tblPr>
@@ -158,7 +158,11 @@
           <w:tcPr>
             <w:tcW w:w="1843" w:type="dxa"/>
           </w:tcPr>
-          <w:p/>
+          <w:p>
+            <w:r>
+              <w:t>10</w:t>
+            </w:r>
+          </w:p>
         </w:tc>
         <w:tc>
           <w:tcPr>
@@ -180,7 +184,15 @@
           </w:tcPr>
           <w:p>
             <w:r>
-              <w:t>Het verslag bevat een goede wireframe (bijvoorbeeld gemaakt met draw.io).</w:t>
+              <w:t xml:space="preserve">Het verslag bevat een goede </w:t>
+            </w:r>
+            <w:proofErr w:type="spellStart"/>
+            <w:r>
+              <w:t>wireframe</w:t>
+            </w:r>
+            <w:proofErr w:type="spellEnd"/>
+            <w:r>
+              <w:t xml:space="preserve"> (bijvoorbeeld gemaakt met draw.io).</w:t>
             </w:r>
           </w:p>
           <w:p/>
@@ -189,7 +201,11 @@
           <w:tcPr>
             <w:tcW w:w="1843" w:type="dxa"/>
           </w:tcPr>
-          <w:p/>
+          <w:p>
+            <w:r>
+              <w:t>8</w:t>
+            </w:r>
+          </w:p>
         </w:tc>
         <w:tc>
           <w:tcPr>
@@ -220,7 +236,11 @@
           <w:tcPr>
             <w:tcW w:w="1843" w:type="dxa"/>
           </w:tcPr>
-          <w:p/>
+          <w:p>
+            <w:r>
+              <w:t>10</w:t>
+            </w:r>
+          </w:p>
         </w:tc>
         <w:tc>
           <w:tcPr>
@@ -251,7 +271,11 @@
           <w:tcPr>
             <w:tcW w:w="1843" w:type="dxa"/>
           </w:tcPr>
-          <w:p/>
+          <w:p>
+            <w:r>
+              <w:t>10</w:t>
+            </w:r>
+          </w:p>
         </w:tc>
         <w:tc>
           <w:tcPr>
@@ -273,7 +297,15 @@
           </w:tcPr>
           <w:p>
             <w:r>
-              <w:t>Er wordt gebruik gemaakt van één style.css-bestand voor alle subpagina’s en de homepage heet index.html</w:t>
+              <w:t xml:space="preserve">Er wordt gebruik gemaakt van één style.css-bestand voor alle </w:t>
+            </w:r>
+            <w:proofErr w:type="spellStart"/>
+            <w:r>
+              <w:t>subpagina’s</w:t>
+            </w:r>
+            <w:proofErr w:type="spellEnd"/>
+            <w:r>
+              <w:t xml:space="preserve"> en de homepage heet index.html</w:t>
             </w:r>
             <w:r>
               <w:t>.</w:t>
@@ -285,7 +317,11 @@
           <w:tcPr>
             <w:tcW w:w="1843" w:type="dxa"/>
           </w:tcPr>
-          <w:p/>
+          <w:p>
+            <w:r>
+              <w:t>10</w:t>
+            </w:r>
+          </w:p>
         </w:tc>
         <w:tc>
           <w:tcPr>
@@ -307,7 +343,15 @@
           </w:tcPr>
           <w:p>
             <w:r>
-              <w:t>Er wordt goed gebruik gemaakt van de ingebouwde html-elementen zoals &lt;header&gt;, &lt;footer&gt;, &lt;h1&gt;, …, &lt;h6&gt;, &lt;p&gt;, etc.</w:t>
+              <w:t>Er wordt goed gebruik gemaakt van de ingebouwde html-elementen zoals &lt;header&gt;, &lt;</w:t>
+            </w:r>
+            <w:proofErr w:type="spellStart"/>
+            <w:r>
+              <w:t>footer</w:t>
+            </w:r>
+            <w:proofErr w:type="spellEnd"/>
+            <w:r>
+              <w:t>&gt;, &lt;h1&gt;, …, &lt;h6&gt;, &lt;p&gt;, etc.</w:t>
             </w:r>
           </w:p>
           <w:p/>
@@ -316,7 +360,11 @@
           <w:tcPr>
             <w:tcW w:w="1843" w:type="dxa"/>
           </w:tcPr>
-          <w:p/>
+          <w:p>
+            <w:r>
+              <w:t>10</w:t>
+            </w:r>
+          </w:p>
         </w:tc>
         <w:tc>
           <w:tcPr>
@@ -338,7 +386,31 @@
           </w:tcPr>
           <w:p>
             <w:r>
-              <w:t>Er wordt gebruik gemaak van zinvolle naamgeving voor custom divs en classes</w:t>
+              <w:t xml:space="preserve">Er wordt gebruik </w:t>
+            </w:r>
+            <w:proofErr w:type="spellStart"/>
+            <w:r>
+              <w:t>gemaak</w:t>
+            </w:r>
+            <w:proofErr w:type="spellEnd"/>
+            <w:r>
+              <w:t xml:space="preserve"> van zinvolle naamgeving voor </w:t>
+            </w:r>
+            <w:proofErr w:type="spellStart"/>
+            <w:r>
+              <w:t>custom</w:t>
+            </w:r>
+            <w:proofErr w:type="spellEnd"/>
+            <w:r>
+              <w:t xml:space="preserve"> </w:t>
+            </w:r>
+            <w:proofErr w:type="spellStart"/>
+            <w:r>
+              <w:t>divs</w:t>
+            </w:r>
+            <w:proofErr w:type="spellEnd"/>
+            <w:r>
+              <w:t xml:space="preserve"> en classes</w:t>
             </w:r>
             <w:r>
               <w:t>.</w:t>
@@ -350,7 +422,11 @@
           <w:tcPr>
             <w:tcW w:w="1843" w:type="dxa"/>
           </w:tcPr>
-          <w:p/>
+          <w:p>
+            <w:r>
+              <w:t>10</w:t>
+            </w:r>
+          </w:p>
         </w:tc>
         <w:tc>
           <w:tcPr>
@@ -372,7 +448,31 @@
           </w:tcPr>
           <w:p>
             <w:r>
-              <w:t>Er zit een goede structuur in de css, bijvoorbeeld door gebruik te maken van geneste class en id selectors (zoals #navbar h1)</w:t>
+              <w:t xml:space="preserve">Er zit een goede structuur in de </w:t>
+            </w:r>
+            <w:proofErr w:type="spellStart"/>
+            <w:r>
+              <w:t>css</w:t>
+            </w:r>
+            <w:proofErr w:type="spellEnd"/>
+            <w:r>
+              <w:t xml:space="preserve">, bijvoorbeeld door gebruik te maken van geneste class en </w:t>
+            </w:r>
+            <w:proofErr w:type="spellStart"/>
+            <w:r>
+              <w:t>id</w:t>
+            </w:r>
+            <w:proofErr w:type="spellEnd"/>
+            <w:r>
+              <w:t xml:space="preserve"> </w:t>
+            </w:r>
+            <w:proofErr w:type="spellStart"/>
+            <w:r>
+              <w:t>selectors</w:t>
+            </w:r>
+            <w:proofErr w:type="spellEnd"/>
+            <w:r>
+              <w:t xml:space="preserve"> (zoals #navbar h1)</w:t>
             </w:r>
             <w:r>
               <w:t>.</w:t>
@@ -384,7 +484,11 @@
           <w:tcPr>
             <w:tcW w:w="1843" w:type="dxa"/>
           </w:tcPr>
-          <w:p/>
+          <w:p>
+            <w:r>
+              <w:t>10</w:t>
+            </w:r>
+          </w:p>
         </w:tc>
         <w:tc>
           <w:tcPr>
@@ -406,7 +510,15 @@
           </w:tcPr>
           <w:p>
             <w:r>
-              <w:t>Er wordt gebruik gemaakt van webfonts met @font-face</w:t>
+              <w:t xml:space="preserve">Er wordt gebruik gemaakt van </w:t>
+            </w:r>
+            <w:proofErr w:type="spellStart"/>
+            <w:r>
+              <w:t>webfonts</w:t>
+            </w:r>
+            <w:proofErr w:type="spellEnd"/>
+            <w:r>
+              <w:t xml:space="preserve"> met @font-face</w:t>
             </w:r>
             <w:r>
               <w:t>.</w:t>
@@ -418,7 +530,11 @@
           <w:tcPr>
             <w:tcW w:w="1843" w:type="dxa"/>
           </w:tcPr>
-          <w:p/>
+          <w:p>
+            <w:r>
+              <w:t>10</w:t>
+            </w:r>
+          </w:p>
         </w:tc>
         <w:tc>
           <w:tcPr>
@@ -441,7 +557,23 @@
           <w:p>
             <w:r>
               <w:lastRenderedPageBreak/>
-              <w:t>Er wordt goed gebruik gemaakt van margins, paddings en borders.</w:t>
+              <w:t xml:space="preserve">Er wordt goed gebruik gemaakt van </w:t>
+            </w:r>
+            <w:proofErr w:type="spellStart"/>
+            <w:r>
+              <w:t>margins</w:t>
+            </w:r>
+            <w:proofErr w:type="spellEnd"/>
+            <w:r>
+              <w:t xml:space="preserve">, </w:t>
+            </w:r>
+            <w:proofErr w:type="spellStart"/>
+            <w:r>
+              <w:t>paddings</w:t>
+            </w:r>
+            <w:proofErr w:type="spellEnd"/>
+            <w:r>
+              <w:t xml:space="preserve"> en borders.</w:t>
             </w:r>
           </w:p>
           <w:p/>
@@ -450,7 +582,11 @@
           <w:tcPr>
             <w:tcW w:w="1843" w:type="dxa"/>
           </w:tcPr>
-          <w:p/>
+          <w:p>
+            <w:r>
+              <w:t>10</w:t>
+            </w:r>
+          </w:p>
         </w:tc>
         <w:tc>
           <w:tcPr>
@@ -481,7 +617,11 @@
           <w:tcPr>
             <w:tcW w:w="1843" w:type="dxa"/>
           </w:tcPr>
-          <w:p/>
+          <w:p>
+            <w:r>
+              <w:t>10</w:t>
+            </w:r>
+          </w:p>
         </w:tc>
         <w:tc>
           <w:tcPr>
@@ -503,7 +643,47 @@
           </w:tcPr>
           <w:p>
             <w:r>
-              <w:t>Er wordt goed gebruik gemaakt van responsive design (bijvoorbeeld door afmetingen in percentages te geven en font-size in (r)em te geven in plaats van in pixels, en door gebruik te maken van min/max-height en min/max-width)</w:t>
+              <w:t xml:space="preserve">Er wordt goed gebruik gemaakt van </w:t>
+            </w:r>
+            <w:proofErr w:type="spellStart"/>
+            <w:r>
+              <w:t>responsive</w:t>
+            </w:r>
+            <w:proofErr w:type="spellEnd"/>
+            <w:r>
+              <w:t xml:space="preserve"> design (bijvoorbeeld door afmetingen in percentages te geven en font-</w:t>
+            </w:r>
+            <w:proofErr w:type="spellStart"/>
+            <w:r>
+              <w:t>size</w:t>
+            </w:r>
+            <w:proofErr w:type="spellEnd"/>
+            <w:r>
+              <w:t xml:space="preserve"> in (r)</w:t>
+            </w:r>
+            <w:proofErr w:type="spellStart"/>
+            <w:r>
+              <w:t>em</w:t>
+            </w:r>
+            <w:proofErr w:type="spellEnd"/>
+            <w:r>
+              <w:t xml:space="preserve"> te geven in plaats van in pixels, en door gebruik te maken van min/max-</w:t>
+            </w:r>
+            <w:proofErr w:type="spellStart"/>
+            <w:r>
+              <w:t>height</w:t>
+            </w:r>
+            <w:proofErr w:type="spellEnd"/>
+            <w:r>
+              <w:t xml:space="preserve"> en min/max-</w:t>
+            </w:r>
+            <w:proofErr w:type="spellStart"/>
+            <w:r>
+              <w:t>width</w:t>
+            </w:r>
+            <w:proofErr w:type="spellEnd"/>
+            <w:r>
+              <w:t>)</w:t>
             </w:r>
             <w:r>
               <w:t>.</w:t>
@@ -515,7 +695,11 @@
           <w:tcPr>
             <w:tcW w:w="1843" w:type="dxa"/>
           </w:tcPr>
-          <w:p/>
+          <w:p>
+            <w:r>
+              <w:t>8</w:t>
+            </w:r>
+          </w:p>
         </w:tc>
         <w:tc>
           <w:tcPr>
@@ -537,7 +721,23 @@
           </w:tcPr>
           <w:p>
             <w:r>
-              <w:t>Er wordt bewust verschil gemaakt tussen inline elementen, block-inline elementen</w:t>
+              <w:t xml:space="preserve">Er wordt bewust verschil gemaakt tussen </w:t>
+            </w:r>
+            <w:proofErr w:type="spellStart"/>
+            <w:r>
+              <w:t>inline</w:t>
+            </w:r>
+            <w:proofErr w:type="spellEnd"/>
+            <w:r>
+              <w:t xml:space="preserve"> elementen, block-</w:t>
+            </w:r>
+            <w:proofErr w:type="spellStart"/>
+            <w:r>
+              <w:t>inline</w:t>
+            </w:r>
+            <w:proofErr w:type="spellEnd"/>
+            <w:r>
+              <w:t xml:space="preserve"> elementen</w:t>
             </w:r>
             <w:r>
               <w:t xml:space="preserve"> en</w:t>
@@ -555,7 +755,11 @@
           <w:tcPr>
             <w:tcW w:w="1843" w:type="dxa"/>
           </w:tcPr>
-          <w:p/>
+          <w:p>
+            <w:r>
+              <w:t>10</w:t>
+            </w:r>
+          </w:p>
         </w:tc>
         <w:tc>
           <w:tcPr>
@@ -577,13 +781,37 @@
           </w:tcPr>
           <w:p>
             <w:r>
-              <w:t>Er wordt gebruik gemaakt van media-queries om de site op verschillende devices goed zichtbaar te maken.</w:t>
+              <w:t>Er wordt gebruik gemaakt van media-</w:t>
+            </w:r>
+            <w:proofErr w:type="spellStart"/>
+            <w:r>
+              <w:t>queries</w:t>
+            </w:r>
+            <w:proofErr w:type="spellEnd"/>
+            <w:r>
+              <w:t xml:space="preserve"> om de site op verschillende </w:t>
+            </w:r>
+            <w:proofErr w:type="spellStart"/>
+            <w:r>
+              <w:t>devices</w:t>
+            </w:r>
+            <w:proofErr w:type="spellEnd"/>
+            <w:r>
+              <w:t xml:space="preserve"> goed zichtbaar te maken.</w:t>
             </w:r>
             <w:r>
               <w:t xml:space="preserve"> De website wordt op een smartphone anders </w:t>
             </w:r>
             <w:r>
-              <w:t>weergegeven in landscape mode dan in portrait mode.</w:t>
+              <w:t xml:space="preserve">weergegeven in landscape mode dan in </w:t>
+            </w:r>
+            <w:proofErr w:type="spellStart"/>
+            <w:r>
+              <w:t>portrait</w:t>
+            </w:r>
+            <w:proofErr w:type="spellEnd"/>
+            <w:r>
+              <w:t xml:space="preserve"> mode.</w:t>
             </w:r>
           </w:p>
           <w:p/>
@@ -592,7 +820,11 @@
           <w:tcPr>
             <w:tcW w:w="1843" w:type="dxa"/>
           </w:tcPr>
-          <w:p/>
+          <w:p>
+            <w:r>
+              <w:t>9</w:t>
+            </w:r>
+          </w:p>
         </w:tc>
         <w:tc>
           <w:tcPr>
@@ -626,7 +858,11 @@
           <w:tcPr>
             <w:tcW w:w="1843" w:type="dxa"/>
           </w:tcPr>
-          <w:p/>
+          <w:p>
+            <w:r>
+              <w:t>5</w:t>
+            </w:r>
+          </w:p>
         </w:tc>
         <w:tc>
           <w:tcPr>
@@ -656,11 +892,40 @@
             <w:r>
               <w:t xml:space="preserve"> gebruik gemaakt van </w:t>
             </w:r>
-            <w:r>
-              <w:t>flex-wrap, flex-</w:t>
-            </w:r>
-            <w:r>
-              <w:t>direction, justify-content en/of align-content.</w:t>
+            <w:proofErr w:type="spellStart"/>
+            <w:r>
+              <w:t>flex-wrap</w:t>
+            </w:r>
+            <w:proofErr w:type="spellEnd"/>
+            <w:r>
+              <w:t xml:space="preserve">, </w:t>
+            </w:r>
+            <w:proofErr w:type="spellStart"/>
+            <w:r>
+              <w:t>flex-</w:t>
+            </w:r>
+            <w:r>
+              <w:t>direction</w:t>
+            </w:r>
+            <w:proofErr w:type="spellEnd"/>
+            <w:r>
+              <w:t xml:space="preserve">, </w:t>
+            </w:r>
+            <w:proofErr w:type="spellStart"/>
+            <w:r>
+              <w:t>justify</w:t>
+            </w:r>
+            <w:proofErr w:type="spellEnd"/>
+            <w:r>
+              <w:t xml:space="preserve">-content en/of </w:t>
+            </w:r>
+            <w:proofErr w:type="spellStart"/>
+            <w:r>
+              <w:t>align</w:t>
+            </w:r>
+            <w:proofErr w:type="spellEnd"/>
+            <w:r>
+              <w:t>-content.</w:t>
             </w:r>
           </w:p>
           <w:p/>
@@ -669,7 +934,11 @@
           <w:tcPr>
             <w:tcW w:w="1843" w:type="dxa"/>
           </w:tcPr>
-          <w:p/>
+          <w:p>
+            <w:r>
+              <w:t>10</w:t>
+            </w:r>
+          </w:p>
         </w:tc>
         <w:tc>
           <w:tcPr>
@@ -700,7 +969,11 @@
           <w:tcPr>
             <w:tcW w:w="1843" w:type="dxa"/>
           </w:tcPr>
-          <w:p/>
+          <w:p>
+            <w:r>
+              <w:t>10</w:t>
+            </w:r>
+          </w:p>
         </w:tc>
         <w:tc>
           <w:tcPr>
@@ -722,7 +995,15 @@
           </w:tcPr>
           <w:p>
             <w:r>
-              <w:t>De website staat online (bijvoorbeeld via Github).</w:t>
+              <w:t xml:space="preserve">De website staat online (bijvoorbeeld via </w:t>
+            </w:r>
+            <w:proofErr w:type="spellStart"/>
+            <w:r>
+              <w:t>Github</w:t>
+            </w:r>
+            <w:proofErr w:type="spellEnd"/>
+            <w:r>
+              <w:t>).</w:t>
             </w:r>
           </w:p>
           <w:p/>
@@ -731,7 +1012,11 @@
           <w:tcPr>
             <w:tcW w:w="1843" w:type="dxa"/>
           </w:tcPr>
-          <w:p/>
+          <w:p>
+            <w:r>
+              <w:t>10</w:t>
+            </w:r>
+          </w:p>
         </w:tc>
         <w:tc>
           <w:tcPr>
@@ -1153,17 +1438,17 @@
     <w:lsdException w:name="Unresolved Mention" w:semiHidden="1" w:unhideWhenUsed="1"/>
     <w:lsdException w:name="Smart Link" w:semiHidden="1" w:unhideWhenUsed="1"/>
   </w:latentStyles>
-  <w:style w:type="paragraph" w:default="1" w:styleId="Standaard">
+  <w:style w:type="paragraph" w:default="1" w:styleId="Normal">
     <w:name w:val="Normal"/>
     <w:qFormat/>
   </w:style>
-  <w:style w:type="character" w:default="1" w:styleId="Standaardalinea-lettertype">
+  <w:style w:type="character" w:default="1" w:styleId="DefaultParagraphFont">
     <w:name w:val="Default Paragraph Font"/>
     <w:uiPriority w:val="1"/>
     <w:semiHidden/>
     <w:unhideWhenUsed/>
   </w:style>
-  <w:style w:type="table" w:default="1" w:styleId="Standaardtabel">
+  <w:style w:type="table" w:default="1" w:styleId="TableNormal">
     <w:name w:val="Normal Table"/>
     <w:uiPriority w:val="99"/>
     <w:semiHidden/>
@@ -1178,17 +1463,17 @@
       </w:tblCellMar>
     </w:tblPr>
   </w:style>
-  <w:style w:type="numbering" w:default="1" w:styleId="Geenlijst">
+  <w:style w:type="numbering" w:default="1" w:styleId="NoList">
     <w:name w:val="No List"/>
     <w:uiPriority w:val="99"/>
     <w:semiHidden/>
     <w:unhideWhenUsed/>
   </w:style>
-  <w:style w:type="paragraph" w:styleId="Titel">
+  <w:style w:type="paragraph" w:styleId="Title">
     <w:name w:val="Title"/>
-    <w:basedOn w:val="Standaard"/>
-    <w:next w:val="Standaard"/>
-    <w:link w:val="TitelChar"/>
+    <w:basedOn w:val="Normal"/>
+    <w:next w:val="Normal"/>
+    <w:link w:val="TitleChar"/>
     <w:uiPriority w:val="10"/>
     <w:qFormat/>
     <w:rsid w:val="00655663"/>
@@ -1204,10 +1489,10 @@
       <w:szCs w:val="56"/>
     </w:rPr>
   </w:style>
-  <w:style w:type="character" w:customStyle="1" w:styleId="TitelChar">
-    <w:name w:val="Titel Char"/>
-    <w:basedOn w:val="Standaardalinea-lettertype"/>
-    <w:link w:val="Titel"/>
+  <w:style w:type="character" w:customStyle="1" w:styleId="TitleChar">
+    <w:name w:val="Title Char"/>
+    <w:basedOn w:val="DefaultParagraphFont"/>
+    <w:link w:val="Title"/>
     <w:uiPriority w:val="10"/>
     <w:rsid w:val="00655663"/>
     <w:rPr>
@@ -1218,9 +1503,9 @@
       <w:szCs w:val="56"/>
     </w:rPr>
   </w:style>
-  <w:style w:type="table" w:styleId="Tabelraster">
+  <w:style w:type="table" w:styleId="TableGrid">
     <w:name w:val="Table Grid"/>
-    <w:basedOn w:val="Standaardtabel"/>
+    <w:basedOn w:val="TableNormal"/>
     <w:uiPriority w:val="39"/>
     <w:rsid w:val="00655663"/>
     <w:pPr>
@@ -1536,6 +1821,21 @@
 </file>
 
 <file path=customXml/item1.xml><?xml version="1.0" encoding="utf-8"?>
+<p:properties xmlns:p="http://schemas.microsoft.com/office/2006/metadata/properties" xmlns:xsi="http://www.w3.org/2001/XMLSchema-instance" xmlns:pc="http://schemas.microsoft.com/office/infopath/2007/PartnerControls">
+  <documentManagement/>
+</p:properties>
+</file>
+
+<file path=customXml/item2.xml><?xml version="1.0" encoding="utf-8"?>
+<?mso-contentType ?>
+<FormTemplates xmlns="http://schemas.microsoft.com/sharepoint/v3/contenttype/forms">
+  <Display>DocumentLibraryForm</Display>
+  <Edit>DocumentLibraryForm</Edit>
+  <New>DocumentLibraryForm</New>
+</FormTemplates>
+</file>
+
+<file path=customXml/item3.xml><?xml version="1.0" encoding="utf-8"?>
 <ct:contentTypeSchema xmlns:ct="http://schemas.microsoft.com/office/2006/metadata/contentType" xmlns:ma="http://schemas.microsoft.com/office/2006/metadata/properties/metaAttributes" ct:_="" ma:_="" ma:contentTypeName="Document" ma:contentTypeID="0x010100F060FA5AF2660D45B5EE9434E1B4E6C7" ma:contentTypeVersion="3" ma:contentTypeDescription="Een nieuw document maken." ma:contentTypeScope="" ma:versionID="40cbff86e842dd9687244e6f85822b60">
   <xsd:schema xmlns:xsd="http://www.w3.org/2001/XMLSchema" xmlns:xs="http://www.w3.org/2001/XMLSchema" xmlns:p="http://schemas.microsoft.com/office/2006/metadata/properties" xmlns:ns2="0611b68c-8f62-4a2b-a8fb-24dc80609859" targetNamespace="http://schemas.microsoft.com/office/2006/metadata/properties" ma:root="true" ma:fieldsID="b1cd8ac4e3319b1c6179dff440a7e84f" ns2:_="">
     <xsd:import namespace="0611b68c-8f62-4a2b-a8fb-24dc80609859"/>
@@ -1673,22 +1973,24 @@
 </ct:contentTypeSchema>
 </file>
 
-<file path=customXml/item2.xml><?xml version="1.0" encoding="utf-8"?>
-<?mso-contentType ?>
-<FormTemplates xmlns="http://schemas.microsoft.com/sharepoint/v3/contenttype/forms">
-  <Display>DocumentLibraryForm</Display>
-  <Edit>DocumentLibraryForm</Edit>
-  <New>DocumentLibraryForm</New>
-</FormTemplates>
+<file path=customXml/itemProps1.xml><?xml version="1.0" encoding="utf-8"?>
+<ds:datastoreItem xmlns:ds="http://schemas.openxmlformats.org/officeDocument/2006/customXml" ds:itemID="{4D07D559-99E9-419A-A1FA-0E23DB392353}">
+  <ds:schemaRefs>
+    <ds:schemaRef ds:uri="http://schemas.microsoft.com/office/2006/metadata/properties"/>
+    <ds:schemaRef ds:uri="http://schemas.microsoft.com/office/infopath/2007/PartnerControls"/>
+  </ds:schemaRefs>
+</ds:datastoreItem>
 </file>
 
-<file path=customXml/item3.xml><?xml version="1.0" encoding="utf-8"?>
-<p:properties xmlns:p="http://schemas.microsoft.com/office/2006/metadata/properties" xmlns:xsi="http://www.w3.org/2001/XMLSchema-instance" xmlns:pc="http://schemas.microsoft.com/office/infopath/2007/PartnerControls">
-  <documentManagement/>
-</p:properties>
+<file path=customXml/itemProps2.xml><?xml version="1.0" encoding="utf-8"?>
+<ds:datastoreItem xmlns:ds="http://schemas.openxmlformats.org/officeDocument/2006/customXml" ds:itemID="{4A4B2C07-D254-433E-A700-983DF1A79600}">
+  <ds:schemaRefs>
+    <ds:schemaRef ds:uri="http://schemas.microsoft.com/sharepoint/v3/contenttype/forms"/>
+  </ds:schemaRefs>
+</ds:datastoreItem>
 </file>
 
-<file path=customXml/itemProps1.xml><?xml version="1.0" encoding="utf-8"?>
+<file path=customXml/itemProps3.xml><?xml version="1.0" encoding="utf-8"?>
 <ds:datastoreItem xmlns:ds="http://schemas.openxmlformats.org/officeDocument/2006/customXml" ds:itemID="{BB74E371-1945-4924-89E2-487B88B1FE59}">
   <ds:schemaRefs>
     <ds:schemaRef ds:uri="http://schemas.microsoft.com/office/2006/metadata/contentType"/>
@@ -1704,29 +2006,4 @@
     <ds:schemaRef ds:uri="http://schemas.microsoft.com/internal/obd"/>
   </ds:schemaRefs>
 </ds:datastoreItem>
-</file>
-
-<file path=customXml/itemProps2.xml><?xml version="1.0" encoding="utf-8"?>
-<ds:datastoreItem xmlns:ds="http://schemas.openxmlformats.org/officeDocument/2006/customXml" ds:itemID="{4A4B2C07-D254-433E-A700-983DF1A79600}">
-  <ds:schemaRefs>
-    <ds:schemaRef ds:uri="http://schemas.microsoft.com/sharepoint/v3/contenttype/forms"/>
-  </ds:schemaRefs>
-</ds:datastoreItem>
-</file>
-
-<file path=customXml/itemProps3.xml><?xml version="1.0" encoding="utf-8"?>
-<ds:datastoreItem xmlns:ds="http://schemas.openxmlformats.org/officeDocument/2006/customXml" ds:itemID="{4D07D559-99E9-419A-A1FA-0E23DB392353}">
-  <ds:schemaRefs>
-    <ds:schemaRef ds:uri="668a03ae-897d-42d5-98c7-7f09a2a99043"/>
-    <ds:schemaRef ds:uri="http://purl.org/dc/elements/1.1/"/>
-    <ds:schemaRef ds:uri="http://purl.org/dc/terms/"/>
-    <ds:schemaRef ds:uri="http://schemas.openxmlformats.org/package/2006/metadata/core-properties"/>
-    <ds:schemaRef ds:uri="http://schemas.microsoft.com/office/2006/documentManagement/types"/>
-    <ds:schemaRef ds:uri="http://purl.org/dc/dcmitype/"/>
-    <ds:schemaRef ds:uri="http://schemas.microsoft.com/office/infopath/2007/PartnerControls"/>
-    <ds:schemaRef ds:uri="1b9a6f94-7a78-43a2-8986-0a410ed6fc1c"/>
-    <ds:schemaRef ds:uri="http://schemas.microsoft.com/office/2006/metadata/properties"/>
-    <ds:schemaRef ds:uri="http://www.w3.org/XML/1998/namespace"/>
-  </ds:schemaRefs>
-</ds:datastoreItem>
 </file>
</xml_diff>